<commit_message>
Likelihood surfaces, evaluate demography.
</commit_message>
<xml_diff>
--- a/Summary/hmp_comparison_table.docx
+++ b/Summary/hmp_comparison_table.docx
@@ -185,8 +185,16 @@
               <w:rPr>
                 <w:rFonts w:ascii="Times New Roman" w:hAnsi="Times New Roman" w:cs="Times New Roman"/>
               </w:rPr>
-              <w:t>A. finegoldii</w:t>
-            </w:r>
+              <w:t xml:space="preserve">A. </w:t>
+            </w:r>
+            <w:proofErr w:type="spellStart"/>
+            <w:r>
+              <w:rPr>
+                <w:rFonts w:ascii="Times New Roman" w:hAnsi="Times New Roman" w:cs="Times New Roman"/>
+              </w:rPr>
+              <w:t>finegoldii</w:t>
+            </w:r>
+            <w:proofErr w:type="spellEnd"/>
             <w:r>
               <w:rPr>
                 <w:rFonts w:ascii="Times New Roman" w:hAnsi="Times New Roman" w:cs="Times New Roman"/>
@@ -289,8 +297,16 @@
               <w:rPr>
                 <w:rFonts w:ascii="Times New Roman" w:hAnsi="Times New Roman" w:cs="Times New Roman"/>
               </w:rPr>
-              <w:t>A. finegoldii</w:t>
-            </w:r>
+              <w:t xml:space="preserve">A. </w:t>
+            </w:r>
+            <w:proofErr w:type="spellStart"/>
+            <w:r>
+              <w:rPr>
+                <w:rFonts w:ascii="Times New Roman" w:hAnsi="Times New Roman" w:cs="Times New Roman"/>
+              </w:rPr>
+              <w:t>finegoldii</w:t>
+            </w:r>
+            <w:proofErr w:type="spellEnd"/>
             <w:r>
               <w:rPr>
                 <w:rFonts w:ascii="Times New Roman" w:hAnsi="Times New Roman" w:cs="Times New Roman"/>
@@ -369,6 +385,12 @@
                 <w:rFonts w:ascii="Times New Roman" w:hAnsi="Times New Roman" w:cs="Times New Roman"/>
               </w:rPr>
             </w:pPr>
+            <w:r>
+              <w:rPr>
+                <w:rFonts w:ascii="Times New Roman" w:hAnsi="Times New Roman" w:cs="Times New Roman"/>
+              </w:rPr>
+              <w:t>-273.9083643419799</w:t>
+            </w:r>
           </w:p>
         </w:tc>
       </w:tr>
@@ -387,8 +409,16 @@
               <w:rPr>
                 <w:rFonts w:ascii="Times New Roman" w:hAnsi="Times New Roman" w:cs="Times New Roman"/>
               </w:rPr>
-              <w:t>A. muciniphila</w:t>
-            </w:r>
+              <w:t xml:space="preserve">A. </w:t>
+            </w:r>
+            <w:proofErr w:type="spellStart"/>
+            <w:r>
+              <w:rPr>
+                <w:rFonts w:ascii="Times New Roman" w:hAnsi="Times New Roman" w:cs="Times New Roman"/>
+              </w:rPr>
+              <w:t>muciniphila</w:t>
+            </w:r>
+            <w:proofErr w:type="spellEnd"/>
             <w:r>
               <w:rPr>
                 <w:rFonts w:ascii="Times New Roman" w:hAnsi="Times New Roman" w:cs="Times New Roman"/>
@@ -491,8 +521,16 @@
               <w:rPr>
                 <w:rFonts w:ascii="Times New Roman" w:hAnsi="Times New Roman" w:cs="Times New Roman"/>
               </w:rPr>
-              <w:t>A. muciniphila</w:t>
-            </w:r>
+              <w:t xml:space="preserve">A. </w:t>
+            </w:r>
+            <w:proofErr w:type="spellStart"/>
+            <w:r>
+              <w:rPr>
+                <w:rFonts w:ascii="Times New Roman" w:hAnsi="Times New Roman" w:cs="Times New Roman"/>
+              </w:rPr>
+              <w:t>muciniphila</w:t>
+            </w:r>
+            <w:proofErr w:type="spellEnd"/>
             <w:r>
               <w:rPr>
                 <w:rFonts w:ascii="Times New Roman" w:hAnsi="Times New Roman" w:cs="Times New Roman"/>
@@ -571,6 +609,12 @@
                 <w:rFonts w:ascii="Times New Roman" w:hAnsi="Times New Roman" w:cs="Times New Roman"/>
               </w:rPr>
             </w:pPr>
+            <w:r>
+              <w:rPr>
+                <w:rFonts w:ascii="Times New Roman" w:hAnsi="Times New Roman" w:cs="Times New Roman"/>
+              </w:rPr>
+              <w:t>-503.9151326561587</w:t>
+            </w:r>
           </w:p>
         </w:tc>
       </w:tr>
@@ -589,8 +633,16 @@
               <w:rPr>
                 <w:rFonts w:ascii="Times New Roman" w:hAnsi="Times New Roman" w:cs="Times New Roman"/>
               </w:rPr>
-              <w:t>A. onderdonkii</w:t>
-            </w:r>
+              <w:t xml:space="preserve">A. </w:t>
+            </w:r>
+            <w:proofErr w:type="spellStart"/>
+            <w:r>
+              <w:rPr>
+                <w:rFonts w:ascii="Times New Roman" w:hAnsi="Times New Roman" w:cs="Times New Roman"/>
+              </w:rPr>
+              <w:t>onderdonkii</w:t>
+            </w:r>
+            <w:proofErr w:type="spellEnd"/>
             <w:r>
               <w:rPr>
                 <w:rFonts w:ascii="Times New Roman" w:hAnsi="Times New Roman" w:cs="Times New Roman"/>
@@ -693,8 +745,16 @@
               <w:rPr>
                 <w:rFonts w:ascii="Times New Roman" w:hAnsi="Times New Roman" w:cs="Times New Roman"/>
               </w:rPr>
-              <w:t>A. onderdonkii</w:t>
-            </w:r>
+              <w:t xml:space="preserve">A. </w:t>
+            </w:r>
+            <w:proofErr w:type="spellStart"/>
+            <w:r>
+              <w:rPr>
+                <w:rFonts w:ascii="Times New Roman" w:hAnsi="Times New Roman" w:cs="Times New Roman"/>
+              </w:rPr>
+              <w:t>onderdonkii</w:t>
+            </w:r>
+            <w:proofErr w:type="spellEnd"/>
             <w:r>
               <w:rPr>
                 <w:rFonts w:ascii="Times New Roman" w:hAnsi="Times New Roman" w:cs="Times New Roman"/>
@@ -773,6 +833,12 @@
                 <w:rFonts w:ascii="Times New Roman" w:hAnsi="Times New Roman" w:cs="Times New Roman"/>
               </w:rPr>
             </w:pPr>
+            <w:r>
+              <w:rPr>
+                <w:rFonts w:ascii="Times New Roman" w:hAnsi="Times New Roman" w:cs="Times New Roman"/>
+              </w:rPr>
+              <w:t>-801.5304460152565</w:t>
+            </w:r>
           </w:p>
         </w:tc>
       </w:tr>
@@ -791,8 +857,16 @@
               <w:rPr>
                 <w:rFonts w:ascii="Times New Roman" w:hAnsi="Times New Roman" w:cs="Times New Roman"/>
               </w:rPr>
-              <w:t>A. putredinis</w:t>
-            </w:r>
+              <w:t xml:space="preserve">A. </w:t>
+            </w:r>
+            <w:proofErr w:type="spellStart"/>
+            <w:r>
+              <w:rPr>
+                <w:rFonts w:ascii="Times New Roman" w:hAnsi="Times New Roman" w:cs="Times New Roman"/>
+              </w:rPr>
+              <w:t>putredinis</w:t>
+            </w:r>
+            <w:proofErr w:type="spellEnd"/>
             <w:r>
               <w:rPr>
                 <w:rFonts w:ascii="Times New Roman" w:hAnsi="Times New Roman" w:cs="Times New Roman"/>
@@ -857,7 +931,19 @@
               <w:rPr>
                 <w:rFonts w:ascii="Times New Roman" w:hAnsi="Times New Roman" w:cs="Times New Roman"/>
               </w:rPr>
-              <w:t>-36.1261</w:t>
+              <w:t>-</w:t>
+            </w:r>
+            <w:r>
+              <w:rPr>
+                <w:rFonts w:ascii="Times New Roman" w:hAnsi="Times New Roman" w:cs="Times New Roman"/>
+              </w:rPr>
+              <w:t>1</w:t>
+            </w:r>
+            <w:r>
+              <w:rPr>
+                <w:rFonts w:ascii="Times New Roman" w:hAnsi="Times New Roman" w:cs="Times New Roman"/>
+              </w:rPr>
+              <w:t>36.1261</w:t>
             </w:r>
           </w:p>
         </w:tc>
@@ -895,8 +981,16 @@
               <w:rPr>
                 <w:rFonts w:ascii="Times New Roman" w:hAnsi="Times New Roman" w:cs="Times New Roman"/>
               </w:rPr>
-              <w:t>A. putredinis</w:t>
-            </w:r>
+              <w:t xml:space="preserve">A. </w:t>
+            </w:r>
+            <w:proofErr w:type="spellStart"/>
+            <w:r>
+              <w:rPr>
+                <w:rFonts w:ascii="Times New Roman" w:hAnsi="Times New Roman" w:cs="Times New Roman"/>
+              </w:rPr>
+              <w:t>putredinis</w:t>
+            </w:r>
+            <w:proofErr w:type="spellEnd"/>
             <w:r>
               <w:rPr>
                 <w:rFonts w:ascii="Times New Roman" w:hAnsi="Times New Roman" w:cs="Times New Roman"/>
@@ -925,7 +1019,7 @@
               <w:rPr>
                 <w:rFonts w:ascii="Times New Roman" w:hAnsi="Times New Roman" w:cs="Times New Roman"/>
               </w:rPr>
-              <w:t>0.000971892</w:t>
+              <w:t>10.7027</w:t>
             </w:r>
           </w:p>
         </w:tc>
@@ -943,7 +1037,7 @@
               <w:rPr>
                 <w:rFonts w:ascii="Times New Roman" w:hAnsi="Times New Roman" w:cs="Times New Roman"/>
               </w:rPr>
-              <w:t>0.00682997</w:t>
+              <w:t>2.92997</w:t>
             </w:r>
           </w:p>
         </w:tc>
@@ -961,7 +1055,13 @@
               <w:rPr>
                 <w:rFonts w:ascii="Times New Roman" w:hAnsi="Times New Roman" w:cs="Times New Roman"/>
               </w:rPr>
-              <w:t>-1868.5</w:t>
+              <w:t>-</w:t>
+            </w:r>
+            <w:r>
+              <w:rPr>
+                <w:rFonts w:ascii="Times New Roman" w:hAnsi="Times New Roman" w:cs="Times New Roman"/>
+              </w:rPr>
+              <w:t>383.1234</w:t>
             </w:r>
           </w:p>
         </w:tc>
@@ -975,6 +1075,12 @@
                 <w:rFonts w:ascii="Times New Roman" w:hAnsi="Times New Roman" w:cs="Times New Roman"/>
               </w:rPr>
             </w:pPr>
+            <w:r>
+              <w:rPr>
+                <w:rFonts w:ascii="Times New Roman" w:hAnsi="Times New Roman" w:cs="Times New Roman"/>
+              </w:rPr>
+              <w:t>-474.92766596231627</w:t>
+            </w:r>
           </w:p>
         </w:tc>
       </w:tr>
@@ -993,8 +1099,16 @@
               <w:rPr>
                 <w:rFonts w:ascii="Times New Roman" w:hAnsi="Times New Roman" w:cs="Times New Roman"/>
               </w:rPr>
-              <w:t>A. shahii</w:t>
-            </w:r>
+              <w:t xml:space="preserve">A. </w:t>
+            </w:r>
+            <w:proofErr w:type="spellStart"/>
+            <w:r>
+              <w:rPr>
+                <w:rFonts w:ascii="Times New Roman" w:hAnsi="Times New Roman" w:cs="Times New Roman"/>
+              </w:rPr>
+              <w:t>shahii</w:t>
+            </w:r>
+            <w:proofErr w:type="spellEnd"/>
             <w:r>
               <w:rPr>
                 <w:rFonts w:ascii="Times New Roman" w:hAnsi="Times New Roman" w:cs="Times New Roman"/>
@@ -1097,8 +1211,16 @@
               <w:rPr>
                 <w:rFonts w:ascii="Times New Roman" w:hAnsi="Times New Roman" w:cs="Times New Roman"/>
               </w:rPr>
-              <w:t>A. shahii</w:t>
-            </w:r>
+              <w:t xml:space="preserve">A. </w:t>
+            </w:r>
+            <w:proofErr w:type="spellStart"/>
+            <w:r>
+              <w:rPr>
+                <w:rFonts w:ascii="Times New Roman" w:hAnsi="Times New Roman" w:cs="Times New Roman"/>
+              </w:rPr>
+              <w:t>shahii</w:t>
+            </w:r>
+            <w:proofErr w:type="spellEnd"/>
             <w:r>
               <w:rPr>
                 <w:rFonts w:ascii="Times New Roman" w:hAnsi="Times New Roman" w:cs="Times New Roman"/>
@@ -1177,6 +1299,12 @@
                 <w:rFonts w:ascii="Times New Roman" w:hAnsi="Times New Roman" w:cs="Times New Roman"/>
               </w:rPr>
             </w:pPr>
+            <w:r>
+              <w:rPr>
+                <w:rFonts w:ascii="Times New Roman" w:hAnsi="Times New Roman" w:cs="Times New Roman"/>
+              </w:rPr>
+              <w:t>-37.52368725438009</w:t>
+            </w:r>
           </w:p>
         </w:tc>
       </w:tr>
@@ -1379,6 +1507,12 @@
                 <w:rFonts w:ascii="Times New Roman" w:hAnsi="Times New Roman" w:cs="Times New Roman"/>
               </w:rPr>
             </w:pPr>
+            <w:r>
+              <w:rPr>
+                <w:rFonts w:ascii="Times New Roman" w:hAnsi="Times New Roman" w:cs="Times New Roman"/>
+              </w:rPr>
+              <w:t>-151.86461776583837</w:t>
+            </w:r>
           </w:p>
         </w:tc>
       </w:tr>
@@ -1397,8 +1531,16 @@
               <w:rPr>
                 <w:rFonts w:ascii="Times New Roman" w:hAnsi="Times New Roman" w:cs="Times New Roman"/>
               </w:rPr>
-              <w:t>B. caccae</w:t>
-            </w:r>
+              <w:t xml:space="preserve">B. </w:t>
+            </w:r>
+            <w:proofErr w:type="spellStart"/>
+            <w:r>
+              <w:rPr>
+                <w:rFonts w:ascii="Times New Roman" w:hAnsi="Times New Roman" w:cs="Times New Roman"/>
+              </w:rPr>
+              <w:t>caccae</w:t>
+            </w:r>
+            <w:proofErr w:type="spellEnd"/>
             <w:r>
               <w:rPr>
                 <w:rFonts w:ascii="Times New Roman" w:hAnsi="Times New Roman" w:cs="Times New Roman"/>
@@ -1495,17 +1637,36 @@
             <w:pPr>
               <w:rPr>
                 <w:rFonts w:ascii="Times New Roman" w:hAnsi="Times New Roman" w:cs="Times New Roman"/>
-              </w:rPr>
-            </w:pPr>
-            <w:r>
-              <w:rPr>
-                <w:rFonts w:ascii="Times New Roman" w:hAnsi="Times New Roman" w:cs="Times New Roman"/>
-              </w:rPr>
-              <w:t xml:space="preserve">B. caccae </w:t>
-            </w:r>
-            <w:r>
-              <w:rPr>
-                <w:rFonts w:ascii="Times New Roman" w:hAnsi="Times New Roman" w:cs="Times New Roman"/>
+                <w:color w:val="FF0000"/>
+              </w:rPr>
+            </w:pPr>
+            <w:r>
+              <w:rPr>
+                <w:rFonts w:ascii="Times New Roman" w:hAnsi="Times New Roman" w:cs="Times New Roman"/>
+                <w:color w:val="FF0000"/>
+              </w:rPr>
+              <w:t xml:space="preserve">B. </w:t>
+            </w:r>
+            <w:proofErr w:type="spellStart"/>
+            <w:r>
+              <w:rPr>
+                <w:rFonts w:ascii="Times New Roman" w:hAnsi="Times New Roman" w:cs="Times New Roman"/>
+                <w:color w:val="FF0000"/>
+              </w:rPr>
+              <w:t>caccae</w:t>
+            </w:r>
+            <w:proofErr w:type="spellEnd"/>
+            <w:r>
+              <w:rPr>
+                <w:rFonts w:ascii="Times New Roman" w:hAnsi="Times New Roman" w:cs="Times New Roman"/>
+                <w:color w:val="FF0000"/>
+              </w:rPr>
+              <w:t xml:space="preserve"> </w:t>
+            </w:r>
+            <w:r>
+              <w:rPr>
+                <w:rFonts w:ascii="Times New Roman" w:hAnsi="Times New Roman" w:cs="Times New Roman"/>
+                <w:color w:val="FF0000"/>
               </w:rPr>
               <w:t>(Complete)</w:t>
             </w:r>
@@ -1519,11 +1680,13 @@
             <w:pPr>
               <w:rPr>
                 <w:rFonts w:ascii="Times New Roman" w:hAnsi="Times New Roman" w:cs="Times New Roman"/>
-              </w:rPr>
-            </w:pPr>
-            <w:r>
-              <w:rPr>
-                <w:rFonts w:ascii="Times New Roman" w:hAnsi="Times New Roman" w:cs="Times New Roman"/>
+                <w:color w:val="FF0000"/>
+              </w:rPr>
+            </w:pPr>
+            <w:r>
+              <w:rPr>
+                <w:rFonts w:ascii="Times New Roman" w:hAnsi="Times New Roman" w:cs="Times New Roman"/>
+                <w:color w:val="FF0000"/>
               </w:rPr>
               <w:t>296.16</w:t>
             </w:r>
@@ -1537,11 +1700,13 @@
             <w:pPr>
               <w:rPr>
                 <w:rFonts w:ascii="Times New Roman" w:hAnsi="Times New Roman" w:cs="Times New Roman"/>
-              </w:rPr>
-            </w:pPr>
-            <w:r>
-              <w:rPr>
-                <w:rFonts w:ascii="Times New Roman" w:hAnsi="Times New Roman" w:cs="Times New Roman"/>
+                <w:color w:val="FF0000"/>
+              </w:rPr>
+            </w:pPr>
+            <w:r>
+              <w:rPr>
+                <w:rFonts w:ascii="Times New Roman" w:hAnsi="Times New Roman" w:cs="Times New Roman"/>
+                <w:color w:val="FF0000"/>
               </w:rPr>
               <w:t>709.811</w:t>
             </w:r>
@@ -1555,11 +1720,13 @@
             <w:pPr>
               <w:rPr>
                 <w:rFonts w:ascii="Times New Roman" w:hAnsi="Times New Roman" w:cs="Times New Roman"/>
-              </w:rPr>
-            </w:pPr>
-            <w:r>
-              <w:rPr>
-                <w:rFonts w:ascii="Times New Roman" w:hAnsi="Times New Roman" w:cs="Times New Roman"/>
+                <w:color w:val="FF0000"/>
+              </w:rPr>
+            </w:pPr>
+            <w:r>
+              <w:rPr>
+                <w:rFonts w:ascii="Times New Roman" w:hAnsi="Times New Roman" w:cs="Times New Roman"/>
+                <w:color w:val="FF0000"/>
               </w:rPr>
               <w:t>-63.3465</w:t>
             </w:r>
@@ -1573,8 +1740,16 @@
             <w:pPr>
               <w:rPr>
                 <w:rFonts w:ascii="Times New Roman" w:hAnsi="Times New Roman" w:cs="Times New Roman"/>
-              </w:rPr>
-            </w:pPr>
+                <w:color w:val="FF0000"/>
+              </w:rPr>
+            </w:pPr>
+            <w:r>
+              <w:rPr>
+                <w:rFonts w:ascii="Times New Roman" w:hAnsi="Times New Roman" w:cs="Times New Roman"/>
+                <w:color w:val="FF0000"/>
+              </w:rPr>
+              <w:t>-36.34093501992811</w:t>
+            </w:r>
           </w:p>
         </w:tc>
       </w:tr>
@@ -1593,8 +1768,16 @@
               <w:rPr>
                 <w:rFonts w:ascii="Times New Roman" w:hAnsi="Times New Roman" w:cs="Times New Roman"/>
               </w:rPr>
-              <w:t>B. cellulosilyticus</w:t>
-            </w:r>
+              <w:t xml:space="preserve">B. </w:t>
+            </w:r>
+            <w:proofErr w:type="spellStart"/>
+            <w:r>
+              <w:rPr>
+                <w:rFonts w:ascii="Times New Roman" w:hAnsi="Times New Roman" w:cs="Times New Roman"/>
+              </w:rPr>
+              <w:t>cellulosilyticus</w:t>
+            </w:r>
+            <w:proofErr w:type="spellEnd"/>
             <w:r>
               <w:rPr>
                 <w:rFonts w:ascii="Times New Roman" w:hAnsi="Times New Roman" w:cs="Times New Roman"/>
@@ -1697,7 +1880,21 @@
               <w:rPr>
                 <w:rFonts w:ascii="Times New Roman" w:hAnsi="Times New Roman" w:cs="Times New Roman"/>
               </w:rPr>
-              <w:t xml:space="preserve">B. cellulosilyticus </w:t>
+              <w:t xml:space="preserve">B. </w:t>
+            </w:r>
+            <w:proofErr w:type="spellStart"/>
+            <w:r>
+              <w:rPr>
+                <w:rFonts w:ascii="Times New Roman" w:hAnsi="Times New Roman" w:cs="Times New Roman"/>
+              </w:rPr>
+              <w:t>cellulosilyticus</w:t>
+            </w:r>
+            <w:proofErr w:type="spellEnd"/>
+            <w:r>
+              <w:rPr>
+                <w:rFonts w:ascii="Times New Roman" w:hAnsi="Times New Roman" w:cs="Times New Roman"/>
+              </w:rPr>
+              <w:t xml:space="preserve"> </w:t>
             </w:r>
             <w:r>
               <w:rPr>
@@ -1771,6 +1968,12 @@
                 <w:rFonts w:ascii="Times New Roman" w:hAnsi="Times New Roman" w:cs="Times New Roman"/>
               </w:rPr>
             </w:pPr>
+            <w:r>
+              <w:rPr>
+                <w:rFonts w:ascii="Times New Roman" w:hAnsi="Times New Roman" w:cs="Times New Roman"/>
+              </w:rPr>
+              <w:t>-321.77764861126707</w:t>
+            </w:r>
           </w:p>
         </w:tc>
       </w:tr>
@@ -1973,6 +2176,12 @@
                 <w:rFonts w:ascii="Times New Roman" w:hAnsi="Times New Roman" w:cs="Times New Roman"/>
               </w:rPr>
             </w:pPr>
+            <w:r>
+              <w:rPr>
+                <w:rFonts w:ascii="Times New Roman" w:hAnsi="Times New Roman" w:cs="Times New Roman"/>
+              </w:rPr>
+              <w:t>-326.11353711736956</w:t>
+            </w:r>
           </w:p>
         </w:tc>
       </w:tr>
@@ -1991,8 +2200,16 @@
               <w:rPr>
                 <w:rFonts w:ascii="Times New Roman" w:hAnsi="Times New Roman" w:cs="Times New Roman"/>
               </w:rPr>
-              <w:t>B. intestinihominis</w:t>
-            </w:r>
+              <w:t xml:space="preserve">B. </w:t>
+            </w:r>
+            <w:proofErr w:type="spellStart"/>
+            <w:r>
+              <w:rPr>
+                <w:rFonts w:ascii="Times New Roman" w:hAnsi="Times New Roman" w:cs="Times New Roman"/>
+              </w:rPr>
+              <w:t>intestinihominis</w:t>
+            </w:r>
+            <w:proofErr w:type="spellEnd"/>
             <w:r>
               <w:rPr>
                 <w:rFonts w:ascii="Times New Roman" w:hAnsi="Times New Roman" w:cs="Times New Roman"/>
@@ -2095,8 +2312,16 @@
               <w:rPr>
                 <w:rFonts w:ascii="Times New Roman" w:hAnsi="Times New Roman" w:cs="Times New Roman"/>
               </w:rPr>
-              <w:t>B. intestinihominis</w:t>
-            </w:r>
+              <w:t xml:space="preserve">B. </w:t>
+            </w:r>
+            <w:proofErr w:type="spellStart"/>
+            <w:r>
+              <w:rPr>
+                <w:rFonts w:ascii="Times New Roman" w:hAnsi="Times New Roman" w:cs="Times New Roman"/>
+              </w:rPr>
+              <w:t>intestinihominis</w:t>
+            </w:r>
+            <w:proofErr w:type="spellEnd"/>
             <w:r>
               <w:rPr>
                 <w:rFonts w:ascii="Times New Roman" w:hAnsi="Times New Roman" w:cs="Times New Roman"/>
@@ -2157,6 +2382,12 @@
                 <w:rFonts w:ascii="Times New Roman" w:hAnsi="Times New Roman" w:cs="Times New Roman"/>
               </w:rPr>
             </w:pPr>
+            <w:r>
+              <w:rPr>
+                <w:rFonts w:ascii="Times New Roman" w:hAnsi="Times New Roman" w:cs="Times New Roman"/>
+              </w:rPr>
+              <w:t>-167.35577546084824</w:t>
+            </w:r>
           </w:p>
         </w:tc>
       </w:tr>
@@ -2175,8 +2406,16 @@
               <w:rPr>
                 <w:rFonts w:ascii="Times New Roman" w:hAnsi="Times New Roman" w:cs="Times New Roman"/>
               </w:rPr>
-              <w:t>B. ovatus</w:t>
-            </w:r>
+              <w:t xml:space="preserve">B. </w:t>
+            </w:r>
+            <w:proofErr w:type="spellStart"/>
+            <w:r>
+              <w:rPr>
+                <w:rFonts w:ascii="Times New Roman" w:hAnsi="Times New Roman" w:cs="Times New Roman"/>
+              </w:rPr>
+              <w:t>ovatus</w:t>
+            </w:r>
+            <w:proofErr w:type="spellEnd"/>
             <w:r>
               <w:rPr>
                 <w:rFonts w:ascii="Times New Roman" w:hAnsi="Times New Roman" w:cs="Times New Roman"/>
@@ -2279,8 +2518,16 @@
               <w:rPr>
                 <w:rFonts w:ascii="Times New Roman" w:hAnsi="Times New Roman" w:cs="Times New Roman"/>
               </w:rPr>
-              <w:t>B. ovatus</w:t>
-            </w:r>
+              <w:t xml:space="preserve">B. </w:t>
+            </w:r>
+            <w:proofErr w:type="spellStart"/>
+            <w:r>
+              <w:rPr>
+                <w:rFonts w:ascii="Times New Roman" w:hAnsi="Times New Roman" w:cs="Times New Roman"/>
+              </w:rPr>
+              <w:t>ovatus</w:t>
+            </w:r>
+            <w:proofErr w:type="spellEnd"/>
             <w:r>
               <w:rPr>
                 <w:rFonts w:ascii="Times New Roman" w:hAnsi="Times New Roman" w:cs="Times New Roman"/>
@@ -2359,6 +2606,12 @@
                 <w:rFonts w:ascii="Times New Roman" w:hAnsi="Times New Roman" w:cs="Times New Roman"/>
               </w:rPr>
             </w:pPr>
+            <w:r>
+              <w:rPr>
+                <w:rFonts w:ascii="Times New Roman" w:hAnsi="Times New Roman" w:cs="Times New Roman"/>
+              </w:rPr>
+              <w:t>-386.1975486146366</w:t>
+            </w:r>
           </w:p>
         </w:tc>
       </w:tr>
@@ -2561,6 +2814,12 @@
                 <w:rFonts w:ascii="Times New Roman" w:hAnsi="Times New Roman" w:cs="Times New Roman"/>
               </w:rPr>
             </w:pPr>
+            <w:r>
+              <w:rPr>
+                <w:rFonts w:ascii="Times New Roman" w:hAnsi="Times New Roman" w:cs="Times New Roman"/>
+              </w:rPr>
+              <w:t>-140.86093934474775</w:t>
+            </w:r>
           </w:p>
         </w:tc>
       </w:tr>
@@ -2579,8 +2838,16 @@
               <w:rPr>
                 <w:rFonts w:ascii="Times New Roman" w:hAnsi="Times New Roman" w:cs="Times New Roman"/>
               </w:rPr>
-              <w:t>B. uniformis</w:t>
-            </w:r>
+              <w:t xml:space="preserve">B. </w:t>
+            </w:r>
+            <w:proofErr w:type="spellStart"/>
+            <w:r>
+              <w:rPr>
+                <w:rFonts w:ascii="Times New Roman" w:hAnsi="Times New Roman" w:cs="Times New Roman"/>
+              </w:rPr>
+              <w:t>uniformis</w:t>
+            </w:r>
+            <w:proofErr w:type="spellEnd"/>
             <w:r>
               <w:rPr>
                 <w:rFonts w:ascii="Times New Roman" w:hAnsi="Times New Roman" w:cs="Times New Roman"/>
@@ -2683,8 +2950,16 @@
               <w:rPr>
                 <w:rFonts w:ascii="Times New Roman" w:hAnsi="Times New Roman" w:cs="Times New Roman"/>
               </w:rPr>
-              <w:t>B. uniformis</w:t>
-            </w:r>
+              <w:t xml:space="preserve">B. </w:t>
+            </w:r>
+            <w:proofErr w:type="spellStart"/>
+            <w:r>
+              <w:rPr>
+                <w:rFonts w:ascii="Times New Roman" w:hAnsi="Times New Roman" w:cs="Times New Roman"/>
+              </w:rPr>
+              <w:t>uniformis</w:t>
+            </w:r>
+            <w:proofErr w:type="spellEnd"/>
             <w:r>
               <w:rPr>
                 <w:rFonts w:ascii="Times New Roman" w:hAnsi="Times New Roman" w:cs="Times New Roman"/>
@@ -2763,6 +3038,12 @@
                 <w:rFonts w:ascii="Times New Roman" w:hAnsi="Times New Roman" w:cs="Times New Roman"/>
               </w:rPr>
             </w:pPr>
+            <w:r>
+              <w:rPr>
+                <w:rFonts w:ascii="Times New Roman" w:hAnsi="Times New Roman" w:cs="Times New Roman"/>
+              </w:rPr>
+              <w:t>-37.0644498818865</w:t>
+            </w:r>
           </w:p>
         </w:tc>
       </w:tr>
@@ -2781,8 +3062,16 @@
               <w:rPr>
                 <w:rFonts w:ascii="Times New Roman" w:hAnsi="Times New Roman" w:cs="Times New Roman"/>
               </w:rPr>
-              <w:t>B. vulgatus</w:t>
-            </w:r>
+              <w:t xml:space="preserve">B. </w:t>
+            </w:r>
+            <w:proofErr w:type="spellStart"/>
+            <w:r>
+              <w:rPr>
+                <w:rFonts w:ascii="Times New Roman" w:hAnsi="Times New Roman" w:cs="Times New Roman"/>
+              </w:rPr>
+              <w:t>vulgatus</w:t>
+            </w:r>
+            <w:proofErr w:type="spellEnd"/>
             <w:r>
               <w:rPr>
                 <w:rFonts w:ascii="Times New Roman" w:hAnsi="Times New Roman" w:cs="Times New Roman"/>
@@ -2885,8 +3174,16 @@
               <w:rPr>
                 <w:rFonts w:ascii="Times New Roman" w:hAnsi="Times New Roman" w:cs="Times New Roman"/>
               </w:rPr>
-              <w:t>B. vulgatus</w:t>
-            </w:r>
+              <w:t xml:space="preserve">B. </w:t>
+            </w:r>
+            <w:proofErr w:type="spellStart"/>
+            <w:r>
+              <w:rPr>
+                <w:rFonts w:ascii="Times New Roman" w:hAnsi="Times New Roman" w:cs="Times New Roman"/>
+              </w:rPr>
+              <w:t>vulgatus</w:t>
+            </w:r>
+            <w:proofErr w:type="spellEnd"/>
             <w:r>
               <w:rPr>
                 <w:rFonts w:ascii="Times New Roman" w:hAnsi="Times New Roman" w:cs="Times New Roman"/>
@@ -2965,6 +3262,12 @@
                 <w:rFonts w:ascii="Times New Roman" w:hAnsi="Times New Roman" w:cs="Times New Roman"/>
               </w:rPr>
             </w:pPr>
+            <w:r>
+              <w:rPr>
+                <w:rFonts w:ascii="Times New Roman" w:hAnsi="Times New Roman" w:cs="Times New Roman"/>
+              </w:rPr>
+              <w:t>-44.27775684678545</w:t>
+            </w:r>
           </w:p>
         </w:tc>
       </w:tr>
@@ -2983,8 +3286,16 @@
               <w:rPr>
                 <w:rFonts w:ascii="Times New Roman" w:hAnsi="Times New Roman" w:cs="Times New Roman"/>
               </w:rPr>
-              <w:t>B. xylanisolvens</w:t>
-            </w:r>
+              <w:t xml:space="preserve">B. </w:t>
+            </w:r>
+            <w:proofErr w:type="spellStart"/>
+            <w:r>
+              <w:rPr>
+                <w:rFonts w:ascii="Times New Roman" w:hAnsi="Times New Roman" w:cs="Times New Roman"/>
+              </w:rPr>
+              <w:t>xylanisolvens</w:t>
+            </w:r>
+            <w:proofErr w:type="spellEnd"/>
             <w:r>
               <w:rPr>
                 <w:rFonts w:ascii="Times New Roman" w:hAnsi="Times New Roman" w:cs="Times New Roman"/>
@@ -3087,8 +3398,16 @@
               <w:rPr>
                 <w:rFonts w:ascii="Times New Roman" w:hAnsi="Times New Roman" w:cs="Times New Roman"/>
               </w:rPr>
-              <w:t>B. xylanisolvens</w:t>
-            </w:r>
+              <w:t xml:space="preserve">B. </w:t>
+            </w:r>
+            <w:proofErr w:type="spellStart"/>
+            <w:r>
+              <w:rPr>
+                <w:rFonts w:ascii="Times New Roman" w:hAnsi="Times New Roman" w:cs="Times New Roman"/>
+              </w:rPr>
+              <w:t>xylanisolvens</w:t>
+            </w:r>
+            <w:proofErr w:type="spellEnd"/>
             <w:r>
               <w:rPr>
                 <w:rFonts w:ascii="Times New Roman" w:hAnsi="Times New Roman" w:cs="Times New Roman"/>
@@ -3167,6 +3486,12 @@
                 <w:rFonts w:ascii="Times New Roman" w:hAnsi="Times New Roman" w:cs="Times New Roman"/>
               </w:rPr>
             </w:pPr>
+            <w:r>
+              <w:rPr>
+                <w:rFonts w:ascii="Times New Roman" w:hAnsi="Times New Roman" w:cs="Times New Roman"/>
+              </w:rPr>
+              <w:t>-119.4103280247673</w:t>
+            </w:r>
           </w:p>
         </w:tc>
       </w:tr>
@@ -3185,8 +3510,16 @@
               <w:rPr>
                 <w:rFonts w:ascii="Times New Roman" w:hAnsi="Times New Roman" w:cs="Times New Roman"/>
               </w:rPr>
-              <w:t>D. invisus</w:t>
-            </w:r>
+              <w:t xml:space="preserve">D. </w:t>
+            </w:r>
+            <w:proofErr w:type="spellStart"/>
+            <w:r>
+              <w:rPr>
+                <w:rFonts w:ascii="Times New Roman" w:hAnsi="Times New Roman" w:cs="Times New Roman"/>
+              </w:rPr>
+              <w:t>invisus</w:t>
+            </w:r>
+            <w:proofErr w:type="spellEnd"/>
             <w:r>
               <w:rPr>
                 <w:rFonts w:ascii="Times New Roman" w:hAnsi="Times New Roman" w:cs="Times New Roman"/>
@@ -3289,8 +3622,16 @@
               <w:rPr>
                 <w:rFonts w:ascii="Times New Roman" w:hAnsi="Times New Roman" w:cs="Times New Roman"/>
               </w:rPr>
-              <w:t>D. invisus</w:t>
-            </w:r>
+              <w:t xml:space="preserve">D. </w:t>
+            </w:r>
+            <w:proofErr w:type="spellStart"/>
+            <w:r>
+              <w:rPr>
+                <w:rFonts w:ascii="Times New Roman" w:hAnsi="Times New Roman" w:cs="Times New Roman"/>
+              </w:rPr>
+              <w:t>invisus</w:t>
+            </w:r>
+            <w:proofErr w:type="spellEnd"/>
             <w:r>
               <w:rPr>
                 <w:rFonts w:ascii="Times New Roman" w:hAnsi="Times New Roman" w:cs="Times New Roman"/>
@@ -3369,6 +3710,12 @@
                 <w:rFonts w:ascii="Times New Roman" w:hAnsi="Times New Roman" w:cs="Times New Roman"/>
               </w:rPr>
             </w:pPr>
+            <w:r>
+              <w:rPr>
+                <w:rFonts w:ascii="Times New Roman" w:hAnsi="Times New Roman" w:cs="Times New Roman"/>
+              </w:rPr>
+              <w:t>-58.73247848931078</w:t>
+            </w:r>
           </w:p>
         </w:tc>
       </w:tr>
@@ -3387,8 +3734,16 @@
               <w:rPr>
                 <w:rFonts w:ascii="Times New Roman" w:hAnsi="Times New Roman" w:cs="Times New Roman"/>
               </w:rPr>
-              <w:t>E. eligens</w:t>
-            </w:r>
+              <w:t xml:space="preserve">E. </w:t>
+            </w:r>
+            <w:proofErr w:type="spellStart"/>
+            <w:r>
+              <w:rPr>
+                <w:rFonts w:ascii="Times New Roman" w:hAnsi="Times New Roman" w:cs="Times New Roman"/>
+              </w:rPr>
+              <w:t>eligens</w:t>
+            </w:r>
+            <w:proofErr w:type="spellEnd"/>
             <w:r>
               <w:rPr>
                 <w:rFonts w:ascii="Times New Roman" w:hAnsi="Times New Roman" w:cs="Times New Roman"/>
@@ -3485,23 +3840,36 @@
             <w:pPr>
               <w:rPr>
                 <w:rFonts w:ascii="Times New Roman" w:hAnsi="Times New Roman" w:cs="Times New Roman"/>
-              </w:rPr>
-            </w:pPr>
-            <w:r>
-              <w:rPr>
-                <w:rFonts w:ascii="Times New Roman" w:hAnsi="Times New Roman" w:cs="Times New Roman"/>
-              </w:rPr>
-              <w:t>E. eligens</w:t>
-            </w:r>
-            <w:r>
-              <w:rPr>
-                <w:rFonts w:ascii="Times New Roman" w:hAnsi="Times New Roman" w:cs="Times New Roman"/>
+                <w:color w:val="FF0000"/>
+              </w:rPr>
+            </w:pPr>
+            <w:r>
+              <w:rPr>
+                <w:rFonts w:ascii="Times New Roman" w:hAnsi="Times New Roman" w:cs="Times New Roman"/>
+                <w:color w:val="FF0000"/>
+              </w:rPr>
+              <w:t xml:space="preserve">E. </w:t>
+            </w:r>
+            <w:proofErr w:type="spellStart"/>
+            <w:r>
+              <w:rPr>
+                <w:rFonts w:ascii="Times New Roman" w:hAnsi="Times New Roman" w:cs="Times New Roman"/>
+                <w:color w:val="FF0000"/>
+              </w:rPr>
+              <w:t>eligens</w:t>
+            </w:r>
+            <w:proofErr w:type="spellEnd"/>
+            <w:r>
+              <w:rPr>
+                <w:rFonts w:ascii="Times New Roman" w:hAnsi="Times New Roman" w:cs="Times New Roman"/>
+                <w:color w:val="FF0000"/>
               </w:rPr>
               <w:t xml:space="preserve"> </w:t>
             </w:r>
             <w:r>
               <w:rPr>
                 <w:rFonts w:ascii="Times New Roman" w:hAnsi="Times New Roman" w:cs="Times New Roman"/>
+                <w:color w:val="FF0000"/>
               </w:rPr>
               <w:t>(Complete)</w:t>
             </w:r>
@@ -3515,11 +3883,13 @@
             <w:pPr>
               <w:rPr>
                 <w:rFonts w:ascii="Times New Roman" w:hAnsi="Times New Roman" w:cs="Times New Roman"/>
-              </w:rPr>
-            </w:pPr>
-            <w:r>
-              <w:rPr>
-                <w:rFonts w:ascii="Times New Roman" w:hAnsi="Times New Roman" w:cs="Times New Roman"/>
+                <w:color w:val="FF0000"/>
+              </w:rPr>
+            </w:pPr>
+            <w:r>
+              <w:rPr>
+                <w:rFonts w:ascii="Times New Roman" w:hAnsi="Times New Roman" w:cs="Times New Roman"/>
+                <w:color w:val="FF0000"/>
               </w:rPr>
               <w:t>0.00215738</w:t>
             </w:r>
@@ -3533,11 +3903,13 @@
             <w:pPr>
               <w:rPr>
                 <w:rFonts w:ascii="Times New Roman" w:hAnsi="Times New Roman" w:cs="Times New Roman"/>
-              </w:rPr>
-            </w:pPr>
-            <w:r>
-              <w:rPr>
-                <w:rFonts w:ascii="Times New Roman" w:hAnsi="Times New Roman" w:cs="Times New Roman"/>
+                <w:color w:val="FF0000"/>
+              </w:rPr>
+            </w:pPr>
+            <w:r>
+              <w:rPr>
+                <w:rFonts w:ascii="Times New Roman" w:hAnsi="Times New Roman" w:cs="Times New Roman"/>
+                <w:color w:val="FF0000"/>
               </w:rPr>
               <w:t>0.015655</w:t>
             </w:r>
@@ -3551,11 +3923,13 @@
             <w:pPr>
               <w:rPr>
                 <w:rFonts w:ascii="Times New Roman" w:hAnsi="Times New Roman" w:cs="Times New Roman"/>
-              </w:rPr>
-            </w:pPr>
-            <w:r>
-              <w:rPr>
-                <w:rFonts w:ascii="Times New Roman" w:hAnsi="Times New Roman" w:cs="Times New Roman"/>
+                <w:color w:val="FF0000"/>
+              </w:rPr>
+            </w:pPr>
+            <w:r>
+              <w:rPr>
+                <w:rFonts w:ascii="Times New Roman" w:hAnsi="Times New Roman" w:cs="Times New Roman"/>
+                <w:color w:val="FF0000"/>
               </w:rPr>
               <w:t>-209.089</w:t>
             </w:r>
@@ -3569,8 +3943,16 @@
             <w:pPr>
               <w:rPr>
                 <w:rFonts w:ascii="Times New Roman" w:hAnsi="Times New Roman" w:cs="Times New Roman"/>
-              </w:rPr>
-            </w:pPr>
+                <w:color w:val="FF0000"/>
+              </w:rPr>
+            </w:pPr>
+            <w:r>
+              <w:rPr>
+                <w:rFonts w:ascii="Times New Roman" w:hAnsi="Times New Roman" w:cs="Times New Roman"/>
+                <w:color w:val="FF0000"/>
+              </w:rPr>
+              <w:t>-34.971749485865985</w:t>
+            </w:r>
           </w:p>
         </w:tc>
       </w:tr>
@@ -3589,8 +3971,16 @@
               <w:rPr>
                 <w:rFonts w:ascii="Times New Roman" w:hAnsi="Times New Roman" w:cs="Times New Roman"/>
               </w:rPr>
-              <w:t>E. rectale</w:t>
-            </w:r>
+              <w:t xml:space="preserve">E. </w:t>
+            </w:r>
+            <w:proofErr w:type="spellStart"/>
+            <w:r>
+              <w:rPr>
+                <w:rFonts w:ascii="Times New Roman" w:hAnsi="Times New Roman" w:cs="Times New Roman"/>
+              </w:rPr>
+              <w:t>rectale</w:t>
+            </w:r>
+            <w:proofErr w:type="spellEnd"/>
             <w:r>
               <w:rPr>
                 <w:rFonts w:ascii="Times New Roman" w:hAnsi="Times New Roman" w:cs="Times New Roman"/>
@@ -3693,8 +4083,16 @@
               <w:rPr>
                 <w:rFonts w:ascii="Times New Roman" w:hAnsi="Times New Roman" w:cs="Times New Roman"/>
               </w:rPr>
-              <w:t>E. rectale</w:t>
-            </w:r>
+              <w:t xml:space="preserve">E. </w:t>
+            </w:r>
+            <w:proofErr w:type="spellStart"/>
+            <w:r>
+              <w:rPr>
+                <w:rFonts w:ascii="Times New Roman" w:hAnsi="Times New Roman" w:cs="Times New Roman"/>
+              </w:rPr>
+              <w:t>rectale</w:t>
+            </w:r>
+            <w:proofErr w:type="spellEnd"/>
             <w:r>
               <w:rPr>
                 <w:rFonts w:ascii="Times New Roman" w:hAnsi="Times New Roman" w:cs="Times New Roman"/>
@@ -3773,6 +4171,12 @@
                 <w:rFonts w:ascii="Times New Roman" w:hAnsi="Times New Roman" w:cs="Times New Roman"/>
               </w:rPr>
             </w:pPr>
+            <w:r>
+              <w:rPr>
+                <w:rFonts w:ascii="Times New Roman" w:hAnsi="Times New Roman" w:cs="Times New Roman"/>
+              </w:rPr>
+              <w:t>-119.62119918540702</w:t>
+            </w:r>
           </w:p>
         </w:tc>
       </w:tr>
@@ -3791,8 +4195,16 @@
               <w:rPr>
                 <w:rFonts w:ascii="Times New Roman" w:hAnsi="Times New Roman" w:cs="Times New Roman"/>
               </w:rPr>
-              <w:t>F. prausnitzii</w:t>
-            </w:r>
+              <w:t xml:space="preserve">F. </w:t>
+            </w:r>
+            <w:proofErr w:type="spellStart"/>
+            <w:r>
+              <w:rPr>
+                <w:rFonts w:ascii="Times New Roman" w:hAnsi="Times New Roman" w:cs="Times New Roman"/>
+              </w:rPr>
+              <w:t>prausnitzii</w:t>
+            </w:r>
+            <w:proofErr w:type="spellEnd"/>
             <w:r>
               <w:rPr>
                 <w:rFonts w:ascii="Times New Roman" w:hAnsi="Times New Roman" w:cs="Times New Roman"/>
@@ -3895,8 +4307,16 @@
               <w:rPr>
                 <w:rFonts w:ascii="Times New Roman" w:hAnsi="Times New Roman" w:cs="Times New Roman"/>
               </w:rPr>
-              <w:t>F. prausnitzii</w:t>
-            </w:r>
+              <w:t xml:space="preserve">F. </w:t>
+            </w:r>
+            <w:proofErr w:type="spellStart"/>
+            <w:r>
+              <w:rPr>
+                <w:rFonts w:ascii="Times New Roman" w:hAnsi="Times New Roman" w:cs="Times New Roman"/>
+              </w:rPr>
+              <w:t>prausnitzii</w:t>
+            </w:r>
+            <w:proofErr w:type="spellEnd"/>
             <w:r>
               <w:rPr>
                 <w:rFonts w:ascii="Times New Roman" w:hAnsi="Times New Roman" w:cs="Times New Roman"/>
@@ -3975,6 +4395,12 @@
                 <w:rFonts w:ascii="Times New Roman" w:hAnsi="Times New Roman" w:cs="Times New Roman"/>
               </w:rPr>
             </w:pPr>
+            <w:r>
+              <w:rPr>
+                <w:rFonts w:ascii="Times New Roman" w:hAnsi="Times New Roman" w:cs="Times New Roman"/>
+              </w:rPr>
+              <w:t>-96.21254241253519</w:t>
+            </w:r>
           </w:p>
         </w:tc>
       </w:tr>
@@ -3989,11 +4415,19 @@
                 <w:rFonts w:ascii="Times New Roman" w:hAnsi="Times New Roman" w:cs="Times New Roman"/>
               </w:rPr>
             </w:pPr>
-            <w:r>
-              <w:rPr>
-                <w:rFonts w:ascii="Times New Roman" w:hAnsi="Times New Roman" w:cs="Times New Roman"/>
-              </w:rPr>
-              <w:t>Oscillibacter sp.</w:t>
+            <w:proofErr w:type="spellStart"/>
+            <w:r>
+              <w:rPr>
+                <w:rFonts w:ascii="Times New Roman" w:hAnsi="Times New Roman" w:cs="Times New Roman"/>
+              </w:rPr>
+              <w:t>Oscillibacter</w:t>
+            </w:r>
+            <w:proofErr w:type="spellEnd"/>
+            <w:r>
+              <w:rPr>
+                <w:rFonts w:ascii="Times New Roman" w:hAnsi="Times New Roman" w:cs="Times New Roman"/>
+              </w:rPr>
+              <w:t xml:space="preserve"> sp.</w:t>
             </w:r>
             <w:r>
               <w:rPr>
@@ -4093,12 +4527,20 @@
                 <w:rFonts w:ascii="Times New Roman" w:hAnsi="Times New Roman" w:cs="Times New Roman"/>
               </w:rPr>
             </w:pPr>
+            <w:proofErr w:type="spellStart"/>
             <w:r>
               <w:rPr>
                 <w:rFonts w:ascii="Times New Roman" w:hAnsi="Times New Roman" w:cs="Times New Roman"/>
               </w:rPr>
               <w:lastRenderedPageBreak/>
-              <w:t>Oscillibacter sp.</w:t>
+              <w:t>Oscillibacter</w:t>
+            </w:r>
+            <w:proofErr w:type="spellEnd"/>
+            <w:r>
+              <w:rPr>
+                <w:rFonts w:ascii="Times New Roman" w:hAnsi="Times New Roman" w:cs="Times New Roman"/>
+              </w:rPr>
+              <w:t xml:space="preserve"> sp.</w:t>
             </w:r>
             <w:r>
               <w:rPr>
@@ -4178,6 +4620,12 @@
                 <w:rFonts w:ascii="Times New Roman" w:hAnsi="Times New Roman" w:cs="Times New Roman"/>
               </w:rPr>
             </w:pPr>
+            <w:r>
+              <w:rPr>
+                <w:rFonts w:ascii="Times New Roman" w:hAnsi="Times New Roman" w:cs="Times New Roman"/>
+              </w:rPr>
+              <w:t>-79.5423538576024</w:t>
+            </w:r>
           </w:p>
         </w:tc>
       </w:tr>
@@ -4196,8 +4644,16 @@
               <w:rPr>
                 <w:rFonts w:ascii="Times New Roman" w:hAnsi="Times New Roman" w:cs="Times New Roman"/>
               </w:rPr>
-              <w:t>O. splanchnicus</w:t>
-            </w:r>
+              <w:t xml:space="preserve">O. </w:t>
+            </w:r>
+            <w:proofErr w:type="spellStart"/>
+            <w:r>
+              <w:rPr>
+                <w:rFonts w:ascii="Times New Roman" w:hAnsi="Times New Roman" w:cs="Times New Roman"/>
+              </w:rPr>
+              <w:t>splanchnicus</w:t>
+            </w:r>
+            <w:proofErr w:type="spellEnd"/>
             <w:r>
               <w:rPr>
                 <w:rFonts w:ascii="Times New Roman" w:hAnsi="Times New Roman" w:cs="Times New Roman"/>
@@ -4294,23 +4750,36 @@
             <w:pPr>
               <w:rPr>
                 <w:rFonts w:ascii="Times New Roman" w:hAnsi="Times New Roman" w:cs="Times New Roman"/>
-              </w:rPr>
-            </w:pPr>
-            <w:r>
-              <w:rPr>
-                <w:rFonts w:ascii="Times New Roman" w:hAnsi="Times New Roman" w:cs="Times New Roman"/>
-              </w:rPr>
-              <w:t>O. splanchnicus</w:t>
-            </w:r>
-            <w:r>
-              <w:rPr>
-                <w:rFonts w:ascii="Times New Roman" w:hAnsi="Times New Roman" w:cs="Times New Roman"/>
+                <w:color w:val="FF0000"/>
+              </w:rPr>
+            </w:pPr>
+            <w:r>
+              <w:rPr>
+                <w:rFonts w:ascii="Times New Roman" w:hAnsi="Times New Roman" w:cs="Times New Roman"/>
+                <w:color w:val="FF0000"/>
+              </w:rPr>
+              <w:t xml:space="preserve">O. </w:t>
+            </w:r>
+            <w:proofErr w:type="spellStart"/>
+            <w:r>
+              <w:rPr>
+                <w:rFonts w:ascii="Times New Roman" w:hAnsi="Times New Roman" w:cs="Times New Roman"/>
+                <w:color w:val="FF0000"/>
+              </w:rPr>
+              <w:t>splanchnicus</w:t>
+            </w:r>
+            <w:proofErr w:type="spellEnd"/>
+            <w:r>
+              <w:rPr>
+                <w:rFonts w:ascii="Times New Roman" w:hAnsi="Times New Roman" w:cs="Times New Roman"/>
+                <w:color w:val="FF0000"/>
               </w:rPr>
               <w:t xml:space="preserve"> </w:t>
             </w:r>
             <w:r>
               <w:rPr>
                 <w:rFonts w:ascii="Times New Roman" w:hAnsi="Times New Roman" w:cs="Times New Roman"/>
+                <w:color w:val="FF0000"/>
               </w:rPr>
               <w:t>(Complete)</w:t>
             </w:r>
@@ -4324,11 +4793,13 @@
             <w:pPr>
               <w:rPr>
                 <w:rFonts w:ascii="Times New Roman" w:hAnsi="Times New Roman" w:cs="Times New Roman"/>
-              </w:rPr>
-            </w:pPr>
-            <w:r>
-              <w:rPr>
-                <w:rFonts w:ascii="Times New Roman" w:hAnsi="Times New Roman" w:cs="Times New Roman"/>
+                <w:color w:val="FF0000"/>
+              </w:rPr>
+            </w:pPr>
+            <w:r>
+              <w:rPr>
+                <w:rFonts w:ascii="Times New Roman" w:hAnsi="Times New Roman" w:cs="Times New Roman"/>
+                <w:color w:val="FF0000"/>
               </w:rPr>
               <w:t>0.607248</w:t>
             </w:r>
@@ -4342,11 +4813,13 @@
             <w:pPr>
               <w:rPr>
                 <w:rFonts w:ascii="Times New Roman" w:hAnsi="Times New Roman" w:cs="Times New Roman"/>
-              </w:rPr>
-            </w:pPr>
-            <w:r>
-              <w:rPr>
-                <w:rFonts w:ascii="Times New Roman" w:hAnsi="Times New Roman" w:cs="Times New Roman"/>
+                <w:color w:val="FF0000"/>
+              </w:rPr>
+            </w:pPr>
+            <w:r>
+              <w:rPr>
+                <w:rFonts w:ascii="Times New Roman" w:hAnsi="Times New Roman" w:cs="Times New Roman"/>
+                <w:color w:val="FF0000"/>
               </w:rPr>
               <w:t>0.0315866</w:t>
             </w:r>
@@ -4360,11 +4833,13 @@
             <w:pPr>
               <w:rPr>
                 <w:rFonts w:ascii="Times New Roman" w:hAnsi="Times New Roman" w:cs="Times New Roman"/>
-              </w:rPr>
-            </w:pPr>
-            <w:r>
-              <w:rPr>
-                <w:rFonts w:ascii="Times New Roman" w:hAnsi="Times New Roman" w:cs="Times New Roman"/>
+                <w:color w:val="FF0000"/>
+              </w:rPr>
+            </w:pPr>
+            <w:r>
+              <w:rPr>
+                <w:rFonts w:ascii="Times New Roman" w:hAnsi="Times New Roman" w:cs="Times New Roman"/>
+                <w:color w:val="FF0000"/>
               </w:rPr>
               <w:t>-65.1321</w:t>
             </w:r>
@@ -4378,8 +4853,16 @@
             <w:pPr>
               <w:rPr>
                 <w:rFonts w:ascii="Times New Roman" w:hAnsi="Times New Roman" w:cs="Times New Roman"/>
-              </w:rPr>
-            </w:pPr>
+                <w:color w:val="FF0000"/>
+              </w:rPr>
+            </w:pPr>
+            <w:r>
+              <w:rPr>
+                <w:rFonts w:ascii="Times New Roman" w:hAnsi="Times New Roman" w:cs="Times New Roman"/>
+                <w:color w:val="FF0000"/>
+              </w:rPr>
+              <w:t>-53.48343931602585</w:t>
+            </w:r>
           </w:p>
         </w:tc>
       </w:tr>
@@ -4398,7 +4881,21 @@
               <w:rPr>
                 <w:rFonts w:ascii="Times New Roman" w:hAnsi="Times New Roman" w:cs="Times New Roman"/>
               </w:rPr>
-              <w:t xml:space="preserve">P. copri </w:t>
+              <w:t xml:space="preserve">P. </w:t>
+            </w:r>
+            <w:proofErr w:type="spellStart"/>
+            <w:r>
+              <w:rPr>
+                <w:rFonts w:ascii="Times New Roman" w:hAnsi="Times New Roman" w:cs="Times New Roman"/>
+              </w:rPr>
+              <w:t>copri</w:t>
+            </w:r>
+            <w:proofErr w:type="spellEnd"/>
+            <w:r>
+              <w:rPr>
+                <w:rFonts w:ascii="Times New Roman" w:hAnsi="Times New Roman" w:cs="Times New Roman"/>
+              </w:rPr>
+              <w:t xml:space="preserve"> </w:t>
             </w:r>
             <w:r>
               <w:rPr>
@@ -4496,7 +4993,21 @@
               <w:rPr>
                 <w:rFonts w:ascii="Times New Roman" w:hAnsi="Times New Roman" w:cs="Times New Roman"/>
               </w:rPr>
-              <w:t xml:space="preserve">P. copri </w:t>
+              <w:t xml:space="preserve">P. </w:t>
+            </w:r>
+            <w:proofErr w:type="spellStart"/>
+            <w:r>
+              <w:rPr>
+                <w:rFonts w:ascii="Times New Roman" w:hAnsi="Times New Roman" w:cs="Times New Roman"/>
+              </w:rPr>
+              <w:t>copri</w:t>
+            </w:r>
+            <w:proofErr w:type="spellEnd"/>
+            <w:r>
+              <w:rPr>
+                <w:rFonts w:ascii="Times New Roman" w:hAnsi="Times New Roman" w:cs="Times New Roman"/>
+              </w:rPr>
+              <w:t xml:space="preserve"> </w:t>
             </w:r>
             <w:r>
               <w:rPr>
@@ -4570,6 +5081,12 @@
                 <w:rFonts w:ascii="Times New Roman" w:hAnsi="Times New Roman" w:cs="Times New Roman"/>
               </w:rPr>
             </w:pPr>
+            <w:r>
+              <w:rPr>
+                <w:rFonts w:ascii="Times New Roman" w:hAnsi="Times New Roman" w:cs="Times New Roman"/>
+              </w:rPr>
+              <w:t>-1036.3668324788305</w:t>
+            </w:r>
           </w:p>
         </w:tc>
       </w:tr>
@@ -4588,7 +5105,21 @@
               <w:rPr>
                 <w:rFonts w:ascii="Times New Roman" w:hAnsi="Times New Roman" w:cs="Times New Roman"/>
               </w:rPr>
-              <w:t xml:space="preserve">P. distasonis </w:t>
+              <w:t xml:space="preserve">P. </w:t>
+            </w:r>
+            <w:proofErr w:type="spellStart"/>
+            <w:r>
+              <w:rPr>
+                <w:rFonts w:ascii="Times New Roman" w:hAnsi="Times New Roman" w:cs="Times New Roman"/>
+              </w:rPr>
+              <w:t>distasonis</w:t>
+            </w:r>
+            <w:proofErr w:type="spellEnd"/>
+            <w:r>
+              <w:rPr>
+                <w:rFonts w:ascii="Times New Roman" w:hAnsi="Times New Roman" w:cs="Times New Roman"/>
+              </w:rPr>
+              <w:t xml:space="preserve"> </w:t>
             </w:r>
             <w:r>
               <w:rPr>
@@ -4686,7 +5217,21 @@
               <w:rPr>
                 <w:rFonts w:ascii="Times New Roman" w:hAnsi="Times New Roman" w:cs="Times New Roman"/>
               </w:rPr>
-              <w:t xml:space="preserve">P. distasonis </w:t>
+              <w:t xml:space="preserve">P. </w:t>
+            </w:r>
+            <w:proofErr w:type="spellStart"/>
+            <w:r>
+              <w:rPr>
+                <w:rFonts w:ascii="Times New Roman" w:hAnsi="Times New Roman" w:cs="Times New Roman"/>
+              </w:rPr>
+              <w:t>distasonis</w:t>
+            </w:r>
+            <w:proofErr w:type="spellEnd"/>
+            <w:r>
+              <w:rPr>
+                <w:rFonts w:ascii="Times New Roman" w:hAnsi="Times New Roman" w:cs="Times New Roman"/>
+              </w:rPr>
+              <w:t xml:space="preserve"> </w:t>
             </w:r>
             <w:r>
               <w:rPr>
@@ -4760,6 +5305,12 @@
                 <w:rFonts w:ascii="Times New Roman" w:hAnsi="Times New Roman" w:cs="Times New Roman"/>
               </w:rPr>
             </w:pPr>
+            <w:r>
+              <w:rPr>
+                <w:rFonts w:ascii="Times New Roman" w:hAnsi="Times New Roman" w:cs="Times New Roman"/>
+              </w:rPr>
+              <w:t>-66.04895734993443.</w:t>
+            </w:r>
           </w:p>
         </w:tc>
       </w:tr>
@@ -4778,7 +5329,21 @@
               <w:rPr>
                 <w:rFonts w:ascii="Times New Roman" w:hAnsi="Times New Roman" w:cs="Times New Roman"/>
               </w:rPr>
-              <w:t xml:space="preserve">P. merdae </w:t>
+              <w:t xml:space="preserve">P. </w:t>
+            </w:r>
+            <w:proofErr w:type="spellStart"/>
+            <w:r>
+              <w:rPr>
+                <w:rFonts w:ascii="Times New Roman" w:hAnsi="Times New Roman" w:cs="Times New Roman"/>
+              </w:rPr>
+              <w:t>merdae</w:t>
+            </w:r>
+            <w:proofErr w:type="spellEnd"/>
+            <w:r>
+              <w:rPr>
+                <w:rFonts w:ascii="Times New Roman" w:hAnsi="Times New Roman" w:cs="Times New Roman"/>
+              </w:rPr>
+              <w:t xml:space="preserve"> </w:t>
             </w:r>
             <w:r>
               <w:rPr>
@@ -4870,17 +5435,36 @@
             <w:pPr>
               <w:rPr>
                 <w:rFonts w:ascii="Times New Roman" w:hAnsi="Times New Roman" w:cs="Times New Roman"/>
-              </w:rPr>
-            </w:pPr>
-            <w:r>
-              <w:rPr>
-                <w:rFonts w:ascii="Times New Roman" w:hAnsi="Times New Roman" w:cs="Times New Roman"/>
-              </w:rPr>
-              <w:t xml:space="preserve">P. merdae </w:t>
-            </w:r>
-            <w:r>
-              <w:rPr>
-                <w:rFonts w:ascii="Times New Roman" w:hAnsi="Times New Roman" w:cs="Times New Roman"/>
+                <w:color w:val="FF0000"/>
+              </w:rPr>
+            </w:pPr>
+            <w:r>
+              <w:rPr>
+                <w:rFonts w:ascii="Times New Roman" w:hAnsi="Times New Roman" w:cs="Times New Roman"/>
+                <w:color w:val="FF0000"/>
+              </w:rPr>
+              <w:t xml:space="preserve">P. </w:t>
+            </w:r>
+            <w:proofErr w:type="spellStart"/>
+            <w:r>
+              <w:rPr>
+                <w:rFonts w:ascii="Times New Roman" w:hAnsi="Times New Roman" w:cs="Times New Roman"/>
+                <w:color w:val="FF0000"/>
+              </w:rPr>
+              <w:t>merdae</w:t>
+            </w:r>
+            <w:proofErr w:type="spellEnd"/>
+            <w:r>
+              <w:rPr>
+                <w:rFonts w:ascii="Times New Roman" w:hAnsi="Times New Roman" w:cs="Times New Roman"/>
+                <w:color w:val="FF0000"/>
+              </w:rPr>
+              <w:t xml:space="preserve"> </w:t>
+            </w:r>
+            <w:r>
+              <w:rPr>
+                <w:rFonts w:ascii="Times New Roman" w:hAnsi="Times New Roman" w:cs="Times New Roman"/>
+                <w:color w:val="FF0000"/>
               </w:rPr>
               <w:t>(Complete)</w:t>
             </w:r>
@@ -4894,11 +5478,13 @@
             <w:pPr>
               <w:rPr>
                 <w:rFonts w:ascii="Times New Roman" w:hAnsi="Times New Roman" w:cs="Times New Roman"/>
-              </w:rPr>
-            </w:pPr>
-            <w:r>
-              <w:rPr>
-                <w:rFonts w:ascii="Times New Roman" w:hAnsi="Times New Roman" w:cs="Times New Roman"/>
+                <w:color w:val="FF0000"/>
+              </w:rPr>
+            </w:pPr>
+            <w:r>
+              <w:rPr>
+                <w:rFonts w:ascii="Times New Roman" w:hAnsi="Times New Roman" w:cs="Times New Roman"/>
+                <w:color w:val="FF0000"/>
               </w:rPr>
               <w:t>0.778422</w:t>
             </w:r>
@@ -4912,11 +5498,13 @@
             <w:pPr>
               <w:rPr>
                 <w:rFonts w:ascii="Times New Roman" w:hAnsi="Times New Roman" w:cs="Times New Roman"/>
-              </w:rPr>
-            </w:pPr>
-            <w:r>
-              <w:rPr>
-                <w:rFonts w:ascii="Times New Roman" w:hAnsi="Times New Roman" w:cs="Times New Roman"/>
+                <w:color w:val="FF0000"/>
+              </w:rPr>
+            </w:pPr>
+            <w:r>
+              <w:rPr>
+                <w:rFonts w:ascii="Times New Roman" w:hAnsi="Times New Roman" w:cs="Times New Roman"/>
+                <w:color w:val="FF0000"/>
               </w:rPr>
               <w:t>0.0454067</w:t>
             </w:r>
@@ -4930,11 +5518,13 @@
             <w:pPr>
               <w:rPr>
                 <w:rFonts w:ascii="Times New Roman" w:hAnsi="Times New Roman" w:cs="Times New Roman"/>
-              </w:rPr>
-            </w:pPr>
-            <w:r>
-              <w:rPr>
-                <w:rFonts w:ascii="Times New Roman" w:hAnsi="Times New Roman" w:cs="Times New Roman"/>
+                <w:color w:val="FF0000"/>
+              </w:rPr>
+            </w:pPr>
+            <w:r>
+              <w:rPr>
+                <w:rFonts w:ascii="Times New Roman" w:hAnsi="Times New Roman" w:cs="Times New Roman"/>
+                <w:color w:val="FF0000"/>
               </w:rPr>
               <w:t>-167.828</w:t>
             </w:r>
@@ -4948,8 +5538,16 @@
             <w:pPr>
               <w:rPr>
                 <w:rFonts w:ascii="Times New Roman" w:hAnsi="Times New Roman" w:cs="Times New Roman"/>
-              </w:rPr>
-            </w:pPr>
+                <w:color w:val="FF0000"/>
+              </w:rPr>
+            </w:pPr>
+            <w:r>
+              <w:rPr>
+                <w:rFonts w:ascii="Times New Roman" w:hAnsi="Times New Roman" w:cs="Times New Roman"/>
+                <w:color w:val="FF0000"/>
+              </w:rPr>
+              <w:t>-82.87697490050505</w:t>
+            </w:r>
           </w:p>
         </w:tc>
       </w:tr>
@@ -4964,11 +5562,19 @@
                 <w:rFonts w:ascii="Times New Roman" w:hAnsi="Times New Roman" w:cs="Times New Roman"/>
               </w:rPr>
             </w:pPr>
-            <w:r>
-              <w:rPr>
-                <w:rFonts w:ascii="Times New Roman" w:hAnsi="Times New Roman" w:cs="Times New Roman"/>
-              </w:rPr>
-              <w:t xml:space="preserve">Phascolarcto. sp. </w:t>
+            <w:proofErr w:type="spellStart"/>
+            <w:r>
+              <w:rPr>
+                <w:rFonts w:ascii="Times New Roman" w:hAnsi="Times New Roman" w:cs="Times New Roman"/>
+              </w:rPr>
+              <w:t>Phascolarcto</w:t>
+            </w:r>
+            <w:proofErr w:type="spellEnd"/>
+            <w:r>
+              <w:rPr>
+                <w:rFonts w:ascii="Times New Roman" w:hAnsi="Times New Roman" w:cs="Times New Roman"/>
+              </w:rPr>
+              <w:t xml:space="preserve">. sp. </w:t>
             </w:r>
             <w:r>
               <w:rPr>
@@ -5062,11 +5668,19 @@
                 <w:rFonts w:ascii="Times New Roman" w:hAnsi="Times New Roman" w:cs="Times New Roman"/>
               </w:rPr>
             </w:pPr>
-            <w:r>
-              <w:rPr>
-                <w:rFonts w:ascii="Times New Roman" w:hAnsi="Times New Roman" w:cs="Times New Roman"/>
-              </w:rPr>
-              <w:t xml:space="preserve">Phascolarcto. sp. </w:t>
+            <w:proofErr w:type="spellStart"/>
+            <w:r>
+              <w:rPr>
+                <w:rFonts w:ascii="Times New Roman" w:hAnsi="Times New Roman" w:cs="Times New Roman"/>
+              </w:rPr>
+              <w:t>Phascolarcto</w:t>
+            </w:r>
+            <w:proofErr w:type="spellEnd"/>
+            <w:r>
+              <w:rPr>
+                <w:rFonts w:ascii="Times New Roman" w:hAnsi="Times New Roman" w:cs="Times New Roman"/>
+              </w:rPr>
+              <w:t xml:space="preserve">. sp. </w:t>
             </w:r>
             <w:r>
               <w:rPr>
@@ -5140,6 +5754,12 @@
                 <w:rFonts w:ascii="Times New Roman" w:hAnsi="Times New Roman" w:cs="Times New Roman"/>
               </w:rPr>
             </w:pPr>
+            <w:r>
+              <w:rPr>
+                <w:rFonts w:ascii="Times New Roman" w:hAnsi="Times New Roman" w:cs="Times New Roman"/>
+              </w:rPr>
+              <w:t>-292.03006849559733</w:t>
+            </w:r>
           </w:p>
         </w:tc>
       </w:tr>
@@ -5158,7 +5778,21 @@
               <w:rPr>
                 <w:rFonts w:ascii="Times New Roman" w:hAnsi="Times New Roman" w:cs="Times New Roman"/>
               </w:rPr>
-              <w:t xml:space="preserve">R. bicirculans </w:t>
+              <w:t xml:space="preserve">R. </w:t>
+            </w:r>
+            <w:proofErr w:type="spellStart"/>
+            <w:r>
+              <w:rPr>
+                <w:rFonts w:ascii="Times New Roman" w:hAnsi="Times New Roman" w:cs="Times New Roman"/>
+              </w:rPr>
+              <w:t>bicirculans</w:t>
+            </w:r>
+            <w:proofErr w:type="spellEnd"/>
+            <w:r>
+              <w:rPr>
+                <w:rFonts w:ascii="Times New Roman" w:hAnsi="Times New Roman" w:cs="Times New Roman"/>
+              </w:rPr>
+              <w:t xml:space="preserve"> </w:t>
             </w:r>
             <w:r>
               <w:rPr>
@@ -5256,7 +5890,21 @@
               <w:rPr>
                 <w:rFonts w:ascii="Times New Roman" w:hAnsi="Times New Roman" w:cs="Times New Roman"/>
               </w:rPr>
-              <w:t xml:space="preserve">R. bicirculans </w:t>
+              <w:t xml:space="preserve">R. </w:t>
+            </w:r>
+            <w:proofErr w:type="spellStart"/>
+            <w:r>
+              <w:rPr>
+                <w:rFonts w:ascii="Times New Roman" w:hAnsi="Times New Roman" w:cs="Times New Roman"/>
+              </w:rPr>
+              <w:t>bicirculans</w:t>
+            </w:r>
+            <w:proofErr w:type="spellEnd"/>
+            <w:r>
+              <w:rPr>
+                <w:rFonts w:ascii="Times New Roman" w:hAnsi="Times New Roman" w:cs="Times New Roman"/>
+              </w:rPr>
+              <w:t xml:space="preserve"> </w:t>
             </w:r>
             <w:r>
               <w:rPr>
@@ -5330,6 +5978,12 @@
                 <w:rFonts w:ascii="Times New Roman" w:hAnsi="Times New Roman" w:cs="Times New Roman"/>
               </w:rPr>
             </w:pPr>
+            <w:r>
+              <w:rPr>
+                <w:rFonts w:ascii="Times New Roman" w:hAnsi="Times New Roman" w:cs="Times New Roman"/>
+              </w:rPr>
+              <w:t>-1287.9155043407336</w:t>
+            </w:r>
           </w:p>
         </w:tc>
       </w:tr>
@@ -5348,7 +6002,21 @@
               <w:rPr>
                 <w:rFonts w:ascii="Times New Roman" w:hAnsi="Times New Roman" w:cs="Times New Roman"/>
               </w:rPr>
-              <w:t xml:space="preserve">R. bromii </w:t>
+              <w:t xml:space="preserve">R. </w:t>
+            </w:r>
+            <w:proofErr w:type="spellStart"/>
+            <w:r>
+              <w:rPr>
+                <w:rFonts w:ascii="Times New Roman" w:hAnsi="Times New Roman" w:cs="Times New Roman"/>
+              </w:rPr>
+              <w:t>bromii</w:t>
+            </w:r>
+            <w:proofErr w:type="spellEnd"/>
+            <w:r>
+              <w:rPr>
+                <w:rFonts w:ascii="Times New Roman" w:hAnsi="Times New Roman" w:cs="Times New Roman"/>
+              </w:rPr>
+              <w:t xml:space="preserve"> </w:t>
             </w:r>
             <w:r>
               <w:rPr>
@@ -5446,7 +6114,21 @@
               <w:rPr>
                 <w:rFonts w:ascii="Times New Roman" w:hAnsi="Times New Roman" w:cs="Times New Roman"/>
               </w:rPr>
-              <w:t xml:space="preserve">R. bromii </w:t>
+              <w:t xml:space="preserve">R. </w:t>
+            </w:r>
+            <w:proofErr w:type="spellStart"/>
+            <w:r>
+              <w:rPr>
+                <w:rFonts w:ascii="Times New Roman" w:hAnsi="Times New Roman" w:cs="Times New Roman"/>
+              </w:rPr>
+              <w:t>bromii</w:t>
+            </w:r>
+            <w:proofErr w:type="spellEnd"/>
+            <w:r>
+              <w:rPr>
+                <w:rFonts w:ascii="Times New Roman" w:hAnsi="Times New Roman" w:cs="Times New Roman"/>
+              </w:rPr>
+              <w:t xml:space="preserve"> </w:t>
             </w:r>
             <w:r>
               <w:rPr>
@@ -5520,6 +6202,12 @@
                 <w:rFonts w:ascii="Times New Roman" w:hAnsi="Times New Roman" w:cs="Times New Roman"/>
               </w:rPr>
             </w:pPr>
+            <w:r>
+              <w:rPr>
+                <w:rFonts w:ascii="Times New Roman" w:hAnsi="Times New Roman" w:cs="Times New Roman"/>
+              </w:rPr>
+              <w:t>-527.3137402931707</w:t>
+            </w:r>
           </w:p>
         </w:tc>
       </w:tr>

</xml_diff>